<commit_message>
Documentation (Use Cases) update
-Updated the use cases list
-Updated the use cases diagrams
-Updated the documentation summary for use cases list and diagrams

- Irrelevant note for front end Code
</commit_message>
<xml_diff>
--- a/Documentation/Analysis Phase/Use Case Descriptions_Diagram.docx
+++ b/Documentation/Analysis Phase/Use Case Descriptions_Diagram.docx
@@ -33,25 +33,7 @@
           <w:sz w:val="28"/>
           <w:szCs w:val="28"/>
         </w:rPr>
-        <w:t>Admin</w:t>
-      </w:r>
-      <w:r>
-        <w:rPr>
-          <w:rFonts w:ascii="Times New Roman" w:eastAsia="Times New Roman" w:hAnsi="Times New Roman" w:cs="Times New Roman"/>
-          <w:b/>
-          <w:sz w:val="28"/>
-          <w:szCs w:val="28"/>
-        </w:rPr>
-        <w:t xml:space="preserve"> </w:t>
-      </w:r>
-      <w:r>
-        <w:rPr>
-          <w:rFonts w:ascii="Times New Roman" w:eastAsia="Times New Roman" w:hAnsi="Times New Roman" w:cs="Times New Roman"/>
-          <w:b/>
-          <w:sz w:val="28"/>
-          <w:szCs w:val="28"/>
-        </w:rPr>
-        <w:t>Creates User Account</w:t>
+        <w:t>Admin Creates User Account</w:t>
       </w:r>
     </w:p>
     <w:p>
@@ -741,6 +723,17 @@
     </w:p>
     <w:p>
       <w:pPr>
+        <w:spacing w:line="259" w:lineRule="auto"/>
+        <w:ind w:left="1800"/>
+        <w:rPr>
+          <w:rFonts w:ascii="Times New Roman" w:eastAsia="Times New Roman" w:hAnsi="Times New Roman" w:cs="Times New Roman"/>
+          <w:sz w:val="28"/>
+          <w:szCs w:val="28"/>
+        </w:rPr>
+      </w:pPr>
+    </w:p>
+    <w:p>
+      <w:pPr>
         <w:numPr>
           <w:ilvl w:val="0"/>
           <w:numId w:val="41"/>
@@ -760,280 +753,6 @@
           <w:sz w:val="28"/>
           <w:szCs w:val="28"/>
         </w:rPr>
-        <w:t>Student Enrolls in Course</w:t>
-      </w:r>
-    </w:p>
-    <w:p>
-      <w:pPr>
-        <w:numPr>
-          <w:ilvl w:val="0"/>
-          <w:numId w:val="10"/>
-        </w:numPr>
-        <w:spacing w:line="259" w:lineRule="auto"/>
-        <w:rPr>
-          <w:rFonts w:ascii="Times New Roman" w:eastAsia="Times New Roman" w:hAnsi="Times New Roman" w:cs="Times New Roman"/>
-          <w:sz w:val="28"/>
-          <w:szCs w:val="28"/>
-        </w:rPr>
-      </w:pPr>
-      <w:r>
-        <w:rPr>
-          <w:rFonts w:ascii="Times New Roman" w:eastAsia="Times New Roman" w:hAnsi="Times New Roman" w:cs="Times New Roman"/>
-          <w:sz w:val="28"/>
-          <w:szCs w:val="28"/>
-        </w:rPr>
-        <w:t>Student logs into their account.</w:t>
-      </w:r>
-    </w:p>
-    <w:p>
-      <w:pPr>
-        <w:numPr>
-          <w:ilvl w:val="0"/>
-          <w:numId w:val="10"/>
-        </w:numPr>
-        <w:spacing w:line="259" w:lineRule="auto"/>
-        <w:rPr>
-          <w:rFonts w:ascii="Times New Roman" w:eastAsia="Times New Roman" w:hAnsi="Times New Roman" w:cs="Times New Roman"/>
-          <w:sz w:val="28"/>
-          <w:szCs w:val="28"/>
-        </w:rPr>
-      </w:pPr>
-      <w:r>
-        <w:rPr>
-          <w:rFonts w:ascii="Times New Roman" w:eastAsia="Times New Roman" w:hAnsi="Times New Roman" w:cs="Times New Roman"/>
-          <w:sz w:val="28"/>
-          <w:szCs w:val="28"/>
-        </w:rPr>
-        <w:t>Student navigates to the course catalog or search feature.</w:t>
-      </w:r>
-    </w:p>
-    <w:p>
-      <w:pPr>
-        <w:numPr>
-          <w:ilvl w:val="0"/>
-          <w:numId w:val="10"/>
-        </w:numPr>
-        <w:spacing w:line="259" w:lineRule="auto"/>
-        <w:rPr>
-          <w:rFonts w:ascii="Times New Roman" w:eastAsia="Times New Roman" w:hAnsi="Times New Roman" w:cs="Times New Roman"/>
-          <w:sz w:val="28"/>
-          <w:szCs w:val="28"/>
-        </w:rPr>
-      </w:pPr>
-      <w:proofErr w:type="gramStart"/>
-      <w:r>
-        <w:rPr>
-          <w:rFonts w:ascii="Times New Roman" w:eastAsia="Times New Roman" w:hAnsi="Times New Roman" w:cs="Times New Roman"/>
-          <w:sz w:val="28"/>
-          <w:szCs w:val="28"/>
-        </w:rPr>
-        <w:t>Student selects</w:t>
-      </w:r>
-      <w:proofErr w:type="gramEnd"/>
-      <w:r>
-        <w:rPr>
-          <w:rFonts w:ascii="Times New Roman" w:eastAsia="Times New Roman" w:hAnsi="Times New Roman" w:cs="Times New Roman"/>
-          <w:sz w:val="28"/>
-          <w:szCs w:val="28"/>
-        </w:rPr>
-        <w:t xml:space="preserve"> a course they want to enroll in.</w:t>
-      </w:r>
-    </w:p>
-    <w:p>
-      <w:pPr>
-        <w:numPr>
-          <w:ilvl w:val="0"/>
-          <w:numId w:val="10"/>
-        </w:numPr>
-        <w:spacing w:line="259" w:lineRule="auto"/>
-        <w:rPr>
-          <w:rFonts w:ascii="Times New Roman" w:eastAsia="Times New Roman" w:hAnsi="Times New Roman" w:cs="Times New Roman"/>
-          <w:sz w:val="28"/>
-          <w:szCs w:val="28"/>
-        </w:rPr>
-      </w:pPr>
-      <w:r>
-        <w:rPr>
-          <w:rFonts w:ascii="Times New Roman" w:eastAsia="Times New Roman" w:hAnsi="Times New Roman" w:cs="Times New Roman"/>
-          <w:sz w:val="28"/>
-          <w:szCs w:val="28"/>
-        </w:rPr>
-        <w:t>System adds the course to the user's enrolled courses.</w:t>
-      </w:r>
-    </w:p>
-    <w:p>
-      <w:pPr>
-        <w:numPr>
-          <w:ilvl w:val="0"/>
-          <w:numId w:val="10"/>
-        </w:numPr>
-        <w:spacing w:line="259" w:lineRule="auto"/>
-        <w:rPr>
-          <w:rFonts w:ascii="Times New Roman" w:eastAsia="Times New Roman" w:hAnsi="Times New Roman" w:cs="Times New Roman"/>
-          <w:sz w:val="28"/>
-          <w:szCs w:val="28"/>
-        </w:rPr>
-      </w:pPr>
-      <w:r>
-        <w:rPr>
-          <w:rFonts w:ascii="Times New Roman" w:eastAsia="Times New Roman" w:hAnsi="Times New Roman" w:cs="Times New Roman"/>
-          <w:sz w:val="28"/>
-          <w:szCs w:val="28"/>
-        </w:rPr>
-        <w:lastRenderedPageBreak/>
-        <w:t>If the course is not full:</w:t>
-      </w:r>
-    </w:p>
-    <w:p>
-      <w:pPr>
-        <w:numPr>
-          <w:ilvl w:val="1"/>
-          <w:numId w:val="10"/>
-        </w:numPr>
-        <w:spacing w:line="259" w:lineRule="auto"/>
-        <w:rPr>
-          <w:rFonts w:ascii="Times New Roman" w:eastAsia="Times New Roman" w:hAnsi="Times New Roman" w:cs="Times New Roman"/>
-          <w:sz w:val="28"/>
-          <w:szCs w:val="28"/>
-        </w:rPr>
-      </w:pPr>
-      <w:proofErr w:type="gramStart"/>
-      <w:r>
-        <w:rPr>
-          <w:rFonts w:ascii="Times New Roman" w:eastAsia="Times New Roman" w:hAnsi="Times New Roman" w:cs="Times New Roman"/>
-          <w:sz w:val="28"/>
-          <w:szCs w:val="28"/>
-        </w:rPr>
-        <w:t>Student</w:t>
-      </w:r>
-      <w:proofErr w:type="gramEnd"/>
-      <w:r>
-        <w:rPr>
-          <w:rFonts w:ascii="Times New Roman" w:eastAsia="Times New Roman" w:hAnsi="Times New Roman" w:cs="Times New Roman"/>
-          <w:sz w:val="28"/>
-          <w:szCs w:val="28"/>
-        </w:rPr>
-        <w:t xml:space="preserve"> can now access the course content.</w:t>
-      </w:r>
-    </w:p>
-    <w:p>
-      <w:pPr>
-        <w:numPr>
-          <w:ilvl w:val="0"/>
-          <w:numId w:val="10"/>
-        </w:numPr>
-        <w:spacing w:line="259" w:lineRule="auto"/>
-        <w:rPr>
-          <w:rFonts w:ascii="Times New Roman" w:eastAsia="Times New Roman" w:hAnsi="Times New Roman" w:cs="Times New Roman"/>
-          <w:sz w:val="28"/>
-          <w:szCs w:val="28"/>
-        </w:rPr>
-      </w:pPr>
-      <w:r>
-        <w:rPr>
-          <w:rFonts w:ascii="Times New Roman" w:eastAsia="Times New Roman" w:hAnsi="Times New Roman" w:cs="Times New Roman"/>
-          <w:sz w:val="28"/>
-          <w:szCs w:val="28"/>
-        </w:rPr>
-        <w:t>If the course is full (maximum enrollment reached):</w:t>
-      </w:r>
-    </w:p>
-    <w:p>
-      <w:pPr>
-        <w:numPr>
-          <w:ilvl w:val="1"/>
-          <w:numId w:val="10"/>
-        </w:numPr>
-        <w:spacing w:line="259" w:lineRule="auto"/>
-        <w:rPr>
-          <w:rFonts w:ascii="Times New Roman" w:eastAsia="Times New Roman" w:hAnsi="Times New Roman" w:cs="Times New Roman"/>
-          <w:sz w:val="28"/>
-          <w:szCs w:val="28"/>
-        </w:rPr>
-      </w:pPr>
-      <w:proofErr w:type="gramStart"/>
-      <w:r>
-        <w:rPr>
-          <w:rFonts w:ascii="Times New Roman" w:eastAsia="Times New Roman" w:hAnsi="Times New Roman" w:cs="Times New Roman"/>
-          <w:sz w:val="28"/>
-          <w:szCs w:val="28"/>
-        </w:rPr>
-        <w:t>System</w:t>
-      </w:r>
-      <w:proofErr w:type="gramEnd"/>
-      <w:r>
-        <w:rPr>
-          <w:rFonts w:ascii="Times New Roman" w:eastAsia="Times New Roman" w:hAnsi="Times New Roman" w:cs="Times New Roman"/>
-          <w:sz w:val="28"/>
-          <w:szCs w:val="28"/>
-        </w:rPr>
-        <w:t xml:space="preserve"> displays a message indicating that the course is full.</w:t>
-      </w:r>
-    </w:p>
-    <w:p>
-      <w:pPr>
-        <w:numPr>
-          <w:ilvl w:val="1"/>
-          <w:numId w:val="10"/>
-        </w:numPr>
-        <w:spacing w:line="259" w:lineRule="auto"/>
-        <w:rPr>
-          <w:rFonts w:ascii="Times New Roman" w:eastAsia="Times New Roman" w:hAnsi="Times New Roman" w:cs="Times New Roman"/>
-          <w:sz w:val="28"/>
-          <w:szCs w:val="28"/>
-        </w:rPr>
-      </w:pPr>
-      <w:proofErr w:type="gramStart"/>
-      <w:r>
-        <w:rPr>
-          <w:rFonts w:ascii="Times New Roman" w:eastAsia="Times New Roman" w:hAnsi="Times New Roman" w:cs="Times New Roman"/>
-          <w:sz w:val="28"/>
-          <w:szCs w:val="28"/>
-        </w:rPr>
-        <w:t>Student</w:t>
-      </w:r>
-      <w:proofErr w:type="gramEnd"/>
-      <w:r>
-        <w:rPr>
-          <w:rFonts w:ascii="Times New Roman" w:eastAsia="Times New Roman" w:hAnsi="Times New Roman" w:cs="Times New Roman"/>
-          <w:sz w:val="28"/>
-          <w:szCs w:val="28"/>
-        </w:rPr>
-        <w:t xml:space="preserve"> can join a waiting list if available or choose another course.</w:t>
-      </w:r>
-    </w:p>
-    <w:p>
-      <w:pPr>
-        <w:spacing w:line="259" w:lineRule="auto"/>
-        <w:ind w:left="1800"/>
-        <w:rPr>
-          <w:rFonts w:ascii="Times New Roman" w:eastAsia="Times New Roman" w:hAnsi="Times New Roman" w:cs="Times New Roman"/>
-          <w:sz w:val="28"/>
-          <w:szCs w:val="28"/>
-        </w:rPr>
-      </w:pPr>
-    </w:p>
-    <w:p>
-      <w:pPr>
-        <w:numPr>
-          <w:ilvl w:val="0"/>
-          <w:numId w:val="41"/>
-        </w:numPr>
-        <w:spacing w:line="259" w:lineRule="auto"/>
-        <w:rPr>
-          <w:rFonts w:ascii="Times New Roman" w:eastAsia="Times New Roman" w:hAnsi="Times New Roman" w:cs="Times New Roman"/>
-          <w:b/>
-          <w:sz w:val="28"/>
-          <w:szCs w:val="28"/>
-        </w:rPr>
-      </w:pPr>
-      <w:r>
-        <w:rPr>
-          <w:rFonts w:ascii="Times New Roman" w:eastAsia="Times New Roman" w:hAnsi="Times New Roman" w:cs="Times New Roman"/>
-          <w:b/>
-          <w:sz w:val="28"/>
-          <w:szCs w:val="28"/>
-        </w:rPr>
         <w:t>Teacher Adds Assignment</w:t>
       </w:r>
     </w:p>
@@ -1133,6 +852,7 @@
           <w:sz w:val="28"/>
           <w:szCs w:val="28"/>
         </w:rPr>
+        <w:lastRenderedPageBreak/>
         <w:t>Teacher</w:t>
       </w:r>
       <w:proofErr w:type="gramEnd"/>
@@ -1747,7 +1467,6 @@
           <w:sz w:val="28"/>
           <w:szCs w:val="28"/>
         </w:rPr>
-        <w:lastRenderedPageBreak/>
         <w:t>Student navigates to the "Enroll in a Course" section.</w:t>
       </w:r>
     </w:p>
@@ -1899,6 +1618,161 @@
     <w:p>
       <w:pPr>
         <w:numPr>
+          <w:ilvl w:val="3"/>
+          <w:numId w:val="38"/>
+        </w:numPr>
+        <w:spacing w:line="259" w:lineRule="auto"/>
+        <w:rPr>
+          <w:rFonts w:ascii="Times New Roman" w:eastAsia="Times New Roman" w:hAnsi="Times New Roman" w:cs="Times New Roman"/>
+          <w:sz w:val="28"/>
+          <w:szCs w:val="28"/>
+        </w:rPr>
+      </w:pPr>
+      <w:r>
+        <w:rPr>
+          <w:rFonts w:ascii="Times New Roman" w:eastAsia="Times New Roman" w:hAnsi="Times New Roman" w:cs="Times New Roman"/>
+          <w:sz w:val="28"/>
+          <w:szCs w:val="28"/>
+        </w:rPr>
+        <w:t>If the course is not full:</w:t>
+      </w:r>
+    </w:p>
+    <w:p>
+      <w:pPr>
+        <w:numPr>
+          <w:ilvl w:val="4"/>
+          <w:numId w:val="38"/>
+        </w:numPr>
+        <w:spacing w:line="259" w:lineRule="auto"/>
+        <w:rPr>
+          <w:rFonts w:ascii="Times New Roman" w:eastAsia="Times New Roman" w:hAnsi="Times New Roman" w:cs="Times New Roman"/>
+          <w:sz w:val="28"/>
+          <w:szCs w:val="28"/>
+        </w:rPr>
+      </w:pPr>
+      <w:proofErr w:type="gramStart"/>
+      <w:r>
+        <w:rPr>
+          <w:rFonts w:ascii="Times New Roman" w:eastAsia="Times New Roman" w:hAnsi="Times New Roman" w:cs="Times New Roman"/>
+          <w:sz w:val="28"/>
+          <w:szCs w:val="28"/>
+        </w:rPr>
+        <w:t>Student</w:t>
+      </w:r>
+      <w:proofErr w:type="gramEnd"/>
+      <w:r>
+        <w:rPr>
+          <w:rFonts w:ascii="Times New Roman" w:eastAsia="Times New Roman" w:hAnsi="Times New Roman" w:cs="Times New Roman"/>
+          <w:sz w:val="28"/>
+          <w:szCs w:val="28"/>
+        </w:rPr>
+        <w:t xml:space="preserve"> can now access the course content.</w:t>
+      </w:r>
+    </w:p>
+    <w:p>
+      <w:pPr>
+        <w:numPr>
+          <w:ilvl w:val="3"/>
+          <w:numId w:val="38"/>
+        </w:numPr>
+        <w:spacing w:line="259" w:lineRule="auto"/>
+        <w:rPr>
+          <w:rFonts w:ascii="Times New Roman" w:eastAsia="Times New Roman" w:hAnsi="Times New Roman" w:cs="Times New Roman"/>
+          <w:sz w:val="28"/>
+          <w:szCs w:val="28"/>
+        </w:rPr>
+      </w:pPr>
+      <w:r>
+        <w:rPr>
+          <w:rFonts w:ascii="Times New Roman" w:eastAsia="Times New Roman" w:hAnsi="Times New Roman" w:cs="Times New Roman"/>
+          <w:sz w:val="28"/>
+          <w:szCs w:val="28"/>
+        </w:rPr>
+        <w:t>If the course is full (maximum enrollment reached):</w:t>
+      </w:r>
+    </w:p>
+    <w:p>
+      <w:pPr>
+        <w:numPr>
+          <w:ilvl w:val="4"/>
+          <w:numId w:val="38"/>
+        </w:numPr>
+        <w:spacing w:line="259" w:lineRule="auto"/>
+        <w:rPr>
+          <w:rFonts w:ascii="Times New Roman" w:eastAsia="Times New Roman" w:hAnsi="Times New Roman" w:cs="Times New Roman"/>
+          <w:sz w:val="28"/>
+          <w:szCs w:val="28"/>
+        </w:rPr>
+      </w:pPr>
+      <w:proofErr w:type="gramStart"/>
+      <w:r>
+        <w:rPr>
+          <w:rFonts w:ascii="Times New Roman" w:eastAsia="Times New Roman" w:hAnsi="Times New Roman" w:cs="Times New Roman"/>
+          <w:sz w:val="28"/>
+          <w:szCs w:val="28"/>
+        </w:rPr>
+        <w:t>System</w:t>
+      </w:r>
+      <w:proofErr w:type="gramEnd"/>
+      <w:r>
+        <w:rPr>
+          <w:rFonts w:ascii="Times New Roman" w:eastAsia="Times New Roman" w:hAnsi="Times New Roman" w:cs="Times New Roman"/>
+          <w:sz w:val="28"/>
+          <w:szCs w:val="28"/>
+        </w:rPr>
+        <w:t xml:space="preserve"> displays a message indicating that the course is full.</w:t>
+      </w:r>
+    </w:p>
+    <w:p>
+      <w:pPr>
+        <w:numPr>
+          <w:ilvl w:val="4"/>
+          <w:numId w:val="38"/>
+        </w:numPr>
+        <w:spacing w:line="259" w:lineRule="auto"/>
+        <w:rPr>
+          <w:rFonts w:ascii="Times New Roman" w:eastAsia="Times New Roman" w:hAnsi="Times New Roman" w:cs="Times New Roman"/>
+          <w:sz w:val="28"/>
+          <w:szCs w:val="28"/>
+        </w:rPr>
+      </w:pPr>
+      <w:proofErr w:type="gramStart"/>
+      <w:r>
+        <w:rPr>
+          <w:rFonts w:ascii="Times New Roman" w:eastAsia="Times New Roman" w:hAnsi="Times New Roman" w:cs="Times New Roman"/>
+          <w:sz w:val="28"/>
+          <w:szCs w:val="28"/>
+        </w:rPr>
+        <w:lastRenderedPageBreak/>
+        <w:t>Student</w:t>
+      </w:r>
+      <w:proofErr w:type="gramEnd"/>
+      <w:r>
+        <w:rPr>
+          <w:rFonts w:ascii="Times New Roman" w:eastAsia="Times New Roman" w:hAnsi="Times New Roman" w:cs="Times New Roman"/>
+          <w:sz w:val="28"/>
+          <w:szCs w:val="28"/>
+        </w:rPr>
+        <w:t xml:space="preserve"> can join a waiting list if available or choose another course.</w:t>
+      </w:r>
+    </w:p>
+    <w:p>
+      <w:pPr>
+        <w:tabs>
+          <w:tab w:val="left" w:pos="459"/>
+        </w:tabs>
+        <w:spacing w:line="259" w:lineRule="auto"/>
+        <w:ind w:left="1800"/>
+        <w:rPr>
+          <w:rFonts w:ascii="Times New Roman" w:eastAsia="Times New Roman" w:hAnsi="Times New Roman" w:cs="Times New Roman"/>
+          <w:sz w:val="28"/>
+          <w:szCs w:val="28"/>
+        </w:rPr>
+      </w:pPr>
+    </w:p>
+    <w:p>
+      <w:pPr>
+        <w:numPr>
           <w:ilvl w:val="1"/>
           <w:numId w:val="19"/>
         </w:numPr>
@@ -2018,16 +1892,7 @@
           <w:sz w:val="28"/>
           <w:szCs w:val="28"/>
         </w:rPr>
-        <w:t>Admin</w:t>
-      </w:r>
-      <w:r>
-        <w:rPr>
-          <w:rFonts w:ascii="Times New Roman" w:eastAsia="Times New Roman" w:hAnsi="Times New Roman" w:cs="Times New Roman"/>
-          <w:b/>
-          <w:sz w:val="28"/>
-          <w:szCs w:val="28"/>
-        </w:rPr>
-        <w:t xml:space="preserve"> Creates Courses</w:t>
+        <w:t>Admin Creates Courses</w:t>
       </w:r>
     </w:p>
     <w:p>
@@ -2156,23 +2021,7 @@
           <w:sz w:val="28"/>
           <w:szCs w:val="28"/>
         </w:rPr>
-        <w:t>provides course details, including title</w:t>
-      </w:r>
-      <w:r>
-        <w:rPr>
-          <w:rFonts w:ascii="Times New Roman" w:eastAsia="Times New Roman" w:hAnsi="Times New Roman" w:cs="Times New Roman"/>
-          <w:sz w:val="28"/>
-          <w:szCs w:val="28"/>
-        </w:rPr>
-        <w:t>, image</w:t>
-      </w:r>
-      <w:r>
-        <w:rPr>
-          <w:rFonts w:ascii="Times New Roman" w:eastAsia="Times New Roman" w:hAnsi="Times New Roman" w:cs="Times New Roman"/>
-          <w:sz w:val="28"/>
-          <w:szCs w:val="28"/>
-        </w:rPr>
-        <w:t>, description</w:t>
+        <w:t>provides course details, including title, image, description</w:t>
       </w:r>
       <w:r>
         <w:rPr>
@@ -2347,6 +2196,7 @@
           <w:szCs w:val="28"/>
         </w:rPr>
       </w:pPr>
+      <w:bookmarkStart w:id="1" w:name="_Hlk169035717"/>
       <w:proofErr w:type="gramStart"/>
       <w:r>
         <w:rPr>
@@ -2382,23 +2232,21 @@
           <w:szCs w:val="28"/>
         </w:rPr>
       </w:pPr>
-      <w:proofErr w:type="gramStart"/>
       <w:r>
         <w:rPr>
           <w:rFonts w:ascii="Times New Roman" w:eastAsia="Times New Roman" w:hAnsi="Times New Roman" w:cs="Times New Roman"/>
           <w:sz w:val="28"/>
           <w:szCs w:val="28"/>
         </w:rPr>
-        <w:t>Teacher</w:t>
+        <w:t xml:space="preserve">Teacher navigates </w:t>
       </w:r>
-      <w:proofErr w:type="gramEnd"/>
       <w:r>
         <w:rPr>
           <w:rFonts w:ascii="Times New Roman" w:eastAsia="Times New Roman" w:hAnsi="Times New Roman" w:cs="Times New Roman"/>
           <w:sz w:val="28"/>
           <w:szCs w:val="28"/>
         </w:rPr>
-        <w:t xml:space="preserve"> navigates to the course materials section.</w:t>
+        <w:t>a course he previously given and goes to a specific post</w:t>
       </w:r>
     </w:p>
     <w:p>
@@ -2417,15 +2265,51 @@
           <w:szCs w:val="28"/>
         </w:rPr>
       </w:pPr>
+      <w:proofErr w:type="gramStart"/>
       <w:r>
         <w:rPr>
           <w:rFonts w:ascii="Times New Roman" w:eastAsia="Times New Roman" w:hAnsi="Times New Roman" w:cs="Times New Roman"/>
           <w:sz w:val="28"/>
           <w:szCs w:val="28"/>
         </w:rPr>
-        <w:t>Teacher uploads course materials (readings, videos, assignments) or reuses previously uploaded materials.</w:t>
+        <w:t>Teacher</w:t>
       </w:r>
-    </w:p>
+      <w:proofErr w:type="gramEnd"/>
+      <w:r>
+        <w:rPr>
+          <w:rFonts w:ascii="Times New Roman" w:eastAsia="Times New Roman" w:hAnsi="Times New Roman" w:cs="Times New Roman"/>
+          <w:sz w:val="28"/>
+          <w:szCs w:val="28"/>
+        </w:rPr>
+        <w:t xml:space="preserve"> can reuse the post details by clicking a button.</w:t>
+      </w:r>
+    </w:p>
+    <w:p>
+      <w:pPr>
+        <w:numPr>
+          <w:ilvl w:val="0"/>
+          <w:numId w:val="36"/>
+        </w:numPr>
+        <w:tabs>
+          <w:tab w:val="left" w:pos="459"/>
+        </w:tabs>
+        <w:spacing w:line="259" w:lineRule="auto"/>
+        <w:rPr>
+          <w:rFonts w:ascii="Times New Roman" w:eastAsia="Times New Roman" w:hAnsi="Times New Roman" w:cs="Times New Roman"/>
+          <w:sz w:val="28"/>
+          <w:szCs w:val="28"/>
+        </w:rPr>
+      </w:pPr>
+      <w:r>
+        <w:rPr>
+          <w:rFonts w:ascii="Times New Roman" w:eastAsia="Times New Roman" w:hAnsi="Times New Roman" w:cs="Times New Roman"/>
+          <w:sz w:val="28"/>
+          <w:szCs w:val="28"/>
+        </w:rPr>
+        <w:t>Teacher will choose another course and go to their post creation page with all the data prefilled with the older post data</w:t>
+      </w:r>
+    </w:p>
+    <w:bookmarkEnd w:id="1"/>
     <w:p>
       <w:pPr>
         <w:tabs>
@@ -2786,7 +2670,6 @@
           <w:sz w:val="28"/>
           <w:szCs w:val="28"/>
         </w:rPr>
-        <w:lastRenderedPageBreak/>
         <w:t>Student accesses</w:t>
       </w:r>
       <w:proofErr w:type="gramEnd"/>
@@ -2821,6 +2704,7 @@
           <w:sz w:val="28"/>
           <w:szCs w:val="28"/>
         </w:rPr>
+        <w:lastRenderedPageBreak/>
         <w:t>Student takes the quiz, answering questions.</w:t>
       </w:r>
     </w:p>
@@ -3450,7 +3334,6 @@
           <w:sz w:val="28"/>
           <w:szCs w:val="28"/>
         </w:rPr>
-        <w:lastRenderedPageBreak/>
         <w:t>User Accesses Settings</w:t>
       </w:r>
     </w:p>
@@ -3476,6 +3359,7 @@
           <w:sz w:val="28"/>
           <w:szCs w:val="28"/>
         </w:rPr>
+        <w:lastRenderedPageBreak/>
         <w:t>Users can access their account settings by clicking on their profile picture or username.</w:t>
       </w:r>
     </w:p>
@@ -4081,6 +3965,7 @@
           <w:szCs w:val="28"/>
         </w:rPr>
       </w:pPr>
+      <w:bookmarkStart w:id="2" w:name="_Hlk169037743"/>
       <w:r>
         <w:rPr>
           <w:rFonts w:ascii="Times New Roman" w:eastAsia="Times New Roman" w:hAnsi="Times New Roman" w:cs="Times New Roman"/>
@@ -4088,7 +3973,16 @@
           <w:sz w:val="28"/>
           <w:szCs w:val="28"/>
         </w:rPr>
-        <w:lastRenderedPageBreak/>
+        <w:t xml:space="preserve">Student </w:t>
+      </w:r>
+      <w:bookmarkEnd w:id="2"/>
+      <w:r>
+        <w:rPr>
+          <w:rFonts w:ascii="Times New Roman" w:eastAsia="Times New Roman" w:hAnsi="Times New Roman" w:cs="Times New Roman"/>
+          <w:b/>
+          <w:sz w:val="28"/>
+          <w:szCs w:val="28"/>
+        </w:rPr>
         <w:t>Feedback Mechanisms</w:t>
       </w:r>
     </w:p>
@@ -4114,6 +4008,7 @@
           <w:sz w:val="28"/>
           <w:szCs w:val="28"/>
         </w:rPr>
+        <w:lastRenderedPageBreak/>
         <w:t>System must allow learners to provide feedback on courses, content, and the platform itself through surveys, ratings, and open forums.</w:t>
       </w:r>
     </w:p>
@@ -5124,7 +5019,6 @@
           <w:sz w:val="28"/>
           <w:szCs w:val="28"/>
         </w:rPr>
-        <w:lastRenderedPageBreak/>
         <w:t xml:space="preserve">The </w:t>
       </w:r>
       <w:proofErr w:type="gramStart"/>
@@ -5168,6 +5062,7 @@
           <w:sz w:val="28"/>
           <w:szCs w:val="28"/>
         </w:rPr>
+        <w:lastRenderedPageBreak/>
         <w:t xml:space="preserve">The </w:t>
       </w:r>
       <w:proofErr w:type="gramStart"/>
@@ -5226,16 +5121,7 @@
           <w:sz w:val="28"/>
           <w:szCs w:val="28"/>
         </w:rPr>
-        <w:t>Teacher</w:t>
-      </w:r>
-      <w:r>
-        <w:rPr>
-          <w:rFonts w:ascii="Times New Roman" w:eastAsia="Times New Roman" w:hAnsi="Times New Roman" w:cs="Times New Roman"/>
-          <w:b/>
-          <w:sz w:val="28"/>
-          <w:szCs w:val="28"/>
-        </w:rPr>
-        <w:t xml:space="preserve"> </w:t>
+        <w:t xml:space="preserve">Teacher </w:t>
       </w:r>
       <w:r>
         <w:rPr>
@@ -5928,8 +5814,8 @@
       <w:pPr>
         <w:pStyle w:val="Heading1"/>
       </w:pPr>
-      <w:bookmarkStart w:id="1" w:name="_xuom8b931ox7" w:colFirst="0" w:colLast="0"/>
-      <w:bookmarkEnd w:id="1"/>
+      <w:bookmarkStart w:id="3" w:name="_xuom8b931ox7" w:colFirst="0" w:colLast="0"/>
+      <w:bookmarkEnd w:id="3"/>
       <w:r>
         <w:br w:type="page"/>
       </w:r>
@@ -5938,12 +5824,60 @@
       <w:pPr>
         <w:pStyle w:val="Heading1"/>
       </w:pPr>
-      <w:bookmarkStart w:id="2" w:name="_frw3o4q3euks" w:colFirst="0" w:colLast="0"/>
-      <w:bookmarkEnd w:id="2"/>
+      <w:bookmarkStart w:id="4" w:name="_frw3o4q3euks" w:colFirst="0" w:colLast="0"/>
+      <w:bookmarkEnd w:id="4"/>
       <w:r>
         <w:lastRenderedPageBreak/>
         <w:t>Use Case Diagrams:</w:t>
       </w:r>
+      <w:bookmarkStart w:id="5" w:name="_ph82bm428hh1" w:colFirst="0" w:colLast="0"/>
+      <w:bookmarkEnd w:id="5"/>
+      <w:r>
+        <w:rPr>
+          <w:noProof/>
+        </w:rPr>
+        <w:drawing>
+          <wp:inline distT="0" distB="0" distL="0" distR="0" wp14:anchorId="1C17E35B" wp14:editId="7151EA7F">
+            <wp:extent cx="3773170" cy="3401060"/>
+            <wp:effectExtent l="0" t="0" r="0" b="8890"/>
+            <wp:docPr id="1249818977" name="Picture 1" descr="A diagram of a user&#10;&#10;Description automatically generated"/>
+            <wp:cNvGraphicFramePr>
+              <a:graphicFrameLocks xmlns:a="http://schemas.openxmlformats.org/drawingml/2006/main" noChangeAspect="1"/>
+            </wp:cNvGraphicFramePr>
+            <a:graphic xmlns:a="http://schemas.openxmlformats.org/drawingml/2006/main">
+              <a:graphicData uri="http://schemas.openxmlformats.org/drawingml/2006/picture">
+                <pic:pic xmlns:pic="http://schemas.openxmlformats.org/drawingml/2006/picture">
+                  <pic:nvPicPr>
+                    <pic:cNvPr id="1249818977" name="Picture 1" descr="A diagram of a user&#10;&#10;Description automatically generated"/>
+                    <pic:cNvPicPr/>
+                  </pic:nvPicPr>
+                  <pic:blipFill>
+                    <a:blip r:embed="rId7" cstate="print">
+                      <a:extLst>
+                        <a:ext uri="{28A0092B-C50C-407E-A947-70E740481C1C}">
+                          <a14:useLocalDpi xmlns:a14="http://schemas.microsoft.com/office/drawing/2010/main" val="0"/>
+                        </a:ext>
+                      </a:extLst>
+                    </a:blip>
+                    <a:stretch>
+                      <a:fillRect/>
+                    </a:stretch>
+                  </pic:blipFill>
+                  <pic:spPr>
+                    <a:xfrm>
+                      <a:off x="0" y="0"/>
+                      <a:ext cx="3773170" cy="3401060"/>
+                    </a:xfrm>
+                    <a:prstGeom prst="rect">
+                      <a:avLst/>
+                    </a:prstGeom>
+                  </pic:spPr>
+                </pic:pic>
+              </a:graphicData>
+            </a:graphic>
+          </wp:inline>
+        </w:drawing>
+      </w:r>
     </w:p>
     <w:p>
       <w:pPr>
@@ -5952,26 +5886,69 @@
         <w:keepLines w:val="0"/>
         <w:spacing w:before="0" w:after="0"/>
       </w:pPr>
-      <w:bookmarkStart w:id="3" w:name="_ph82bm428hh1" w:colFirst="0" w:colLast="0"/>
-      <w:bookmarkEnd w:id="3"/>
-    </w:p>
-    <w:p>
-      <w:pPr>
-        <w:pStyle w:val="Heading1"/>
-        <w:keepNext w:val="0"/>
-        <w:keepLines w:val="0"/>
-        <w:spacing w:before="0" w:after="0"/>
-      </w:pPr>
-      <w:bookmarkStart w:id="4" w:name="_xcmmvfmq4kvs" w:colFirst="0" w:colLast="0"/>
-      <w:bookmarkEnd w:id="4"/>
+      <w:bookmarkStart w:id="6" w:name="_xcmmvfmq4kvs" w:colFirst="0" w:colLast="0"/>
+      <w:bookmarkEnd w:id="6"/>
+      <w:r>
+        <w:rPr>
+          <w:noProof/>
+        </w:rPr>
+        <w:drawing>
+          <wp:inline distT="0" distB="0" distL="0" distR="0" wp14:anchorId="69F60814" wp14:editId="191A5BD7">
+            <wp:extent cx="3091188" cy="4013200"/>
+            <wp:effectExtent l="0" t="0" r="0" b="6350"/>
+            <wp:docPr id="2" name="image1.png"/>
+            <wp:cNvGraphicFramePr/>
+            <a:graphic xmlns:a="http://schemas.openxmlformats.org/drawingml/2006/main">
+              <a:graphicData uri="http://schemas.openxmlformats.org/drawingml/2006/picture">
+                <pic:pic xmlns:pic="http://schemas.openxmlformats.org/drawingml/2006/picture">
+                  <pic:nvPicPr>
+                    <pic:cNvPr id="2" name="image1.png"/>
+                    <pic:cNvPicPr preferRelativeResize="0"/>
+                  </pic:nvPicPr>
+                  <pic:blipFill>
+                    <a:blip r:embed="rId8" cstate="print">
+                      <a:extLst>
+                        <a:ext uri="{28A0092B-C50C-407E-A947-70E740481C1C}">
+                          <a14:useLocalDpi xmlns:a14="http://schemas.microsoft.com/office/drawing/2010/main" val="0"/>
+                        </a:ext>
+                      </a:extLst>
+                    </a:blip>
+                    <a:stretch>
+                      <a:fillRect/>
+                    </a:stretch>
+                  </pic:blipFill>
+                  <pic:spPr>
+                    <a:xfrm>
+                      <a:off x="0" y="0"/>
+                      <a:ext cx="3091188" cy="4013200"/>
+                    </a:xfrm>
+                    <a:prstGeom prst="rect">
+                      <a:avLst/>
+                    </a:prstGeom>
+                    <a:ln/>
+                  </pic:spPr>
+                </pic:pic>
+              </a:graphicData>
+            </a:graphic>
+          </wp:inline>
+        </w:drawing>
+      </w:r>
+      <w:bookmarkStart w:id="7" w:name="_judss7j1p277" w:colFirst="0" w:colLast="0"/>
+      <w:bookmarkStart w:id="8" w:name="_3hjoy9pa5w7l" w:colFirst="0" w:colLast="0"/>
+      <w:bookmarkStart w:id="9" w:name="_ayulb8g6hxz3" w:colFirst="0" w:colLast="0"/>
+      <w:bookmarkEnd w:id="7"/>
+      <w:bookmarkEnd w:id="8"/>
+      <w:bookmarkEnd w:id="9"/>
+    </w:p>
+    <w:p>
       <w:r>
         <w:rPr>
           <w:noProof/>
         </w:rPr>
         <w:lastRenderedPageBreak/>
         <w:drawing>
-          <wp:inline distT="114300" distB="114300" distL="114300" distR="114300" wp14:anchorId="269F09A9" wp14:editId="3E424F3E">
-            <wp:extent cx="5943600" cy="4673600"/>
+          <wp:inline distT="0" distB="0" distL="0" distR="0" wp14:anchorId="269F09A9" wp14:editId="45B1E94F">
+            <wp:extent cx="4084320" cy="4673600"/>
             <wp:effectExtent l="0" t="0" r="0" b="0"/>
             <wp:docPr id="1" name="image3.png"/>
             <wp:cNvGraphicFramePr/>
@@ -5979,12 +5956,17 @@
               <a:graphicData uri="http://schemas.openxmlformats.org/drawingml/2006/picture">
                 <pic:pic xmlns:pic="http://schemas.openxmlformats.org/drawingml/2006/picture">
                   <pic:nvPicPr>
-                    <pic:cNvPr id="0" name="image3.png"/>
+                    <pic:cNvPr id="1" name="image3.png"/>
                     <pic:cNvPicPr preferRelativeResize="0"/>
                   </pic:nvPicPr>
                   <pic:blipFill>
-                    <a:blip r:embed="rId7"/>
-                    <a:srcRect/>
+                    <a:blip r:embed="rId9" cstate="print">
+                      <a:extLst>
+                        <a:ext uri="{28A0092B-C50C-407E-A947-70E740481C1C}">
+                          <a14:useLocalDpi xmlns:a14="http://schemas.microsoft.com/office/drawing/2010/main" val="0"/>
+                        </a:ext>
+                      </a:extLst>
+                    </a:blip>
                     <a:stretch>
                       <a:fillRect/>
                     </a:stretch>
@@ -5992,7 +5974,7 @@
                   <pic:spPr>
                     <a:xfrm>
                       <a:off x="0" y="0"/>
-                      <a:ext cx="5943600" cy="4673600"/>
+                      <a:ext cx="4084320" cy="4673600"/>
                     </a:xfrm>
                     <a:prstGeom prst="rect">
                       <a:avLst/>
@@ -6011,21 +5993,26 @@
         </w:rPr>
         <w:lastRenderedPageBreak/>
         <w:drawing>
-          <wp:inline distT="114300" distB="114300" distL="114300" distR="114300" wp14:anchorId="10E6D5DE" wp14:editId="02A75F0C">
-            <wp:extent cx="5943600" cy="4508500"/>
-            <wp:effectExtent l="0" t="0" r="0" b="0"/>
+          <wp:inline distT="0" distB="0" distL="0" distR="0" wp14:anchorId="10E6D5DE" wp14:editId="633CBC6F">
+            <wp:extent cx="4798060" cy="4508500"/>
+            <wp:effectExtent l="0" t="0" r="2540" b="6350"/>
             <wp:docPr id="3" name="image2.png"/>
             <wp:cNvGraphicFramePr/>
             <a:graphic xmlns:a="http://schemas.openxmlformats.org/drawingml/2006/main">
               <a:graphicData uri="http://schemas.openxmlformats.org/drawingml/2006/picture">
                 <pic:pic xmlns:pic="http://schemas.openxmlformats.org/drawingml/2006/picture">
                   <pic:nvPicPr>
-                    <pic:cNvPr id="0" name="image2.png"/>
+                    <pic:cNvPr id="3" name="image2.png"/>
                     <pic:cNvPicPr preferRelativeResize="0"/>
                   </pic:nvPicPr>
                   <pic:blipFill>
-                    <a:blip r:embed="rId8"/>
-                    <a:srcRect/>
+                    <a:blip r:embed="rId10" cstate="print">
+                      <a:extLst>
+                        <a:ext uri="{28A0092B-C50C-407E-A947-70E740481C1C}">
+                          <a14:useLocalDpi xmlns:a14="http://schemas.microsoft.com/office/drawing/2010/main" val="0"/>
+                        </a:ext>
+                      </a:extLst>
+                    </a:blip>
                     <a:stretch>
                       <a:fillRect/>
                     </a:stretch>
@@ -6033,7 +6020,7 @@
                   <pic:spPr>
                     <a:xfrm>
                       <a:off x="0" y="0"/>
-                      <a:ext cx="5943600" cy="4508500"/>
+                      <a:ext cx="4798060" cy="4508500"/>
                     </a:xfrm>
                     <a:prstGeom prst="rect">
                       <a:avLst/>
@@ -6046,84 +6033,24 @@
           </wp:inline>
         </w:drawing>
       </w:r>
+    </w:p>
+    <w:p>
+      <w:pPr>
+        <w:rPr>
+          <w:sz w:val="40"/>
+          <w:szCs w:val="40"/>
+        </w:rPr>
+      </w:pPr>
+      <w:bookmarkStart w:id="10" w:name="_5mk8df3co23i" w:colFirst="0" w:colLast="0"/>
+      <w:bookmarkEnd w:id="10"/>
       <w:r>
-        <w:rPr>
-          <w:noProof/>
-        </w:rPr>
-        <w:lastRenderedPageBreak/>
-        <w:drawing>
-          <wp:inline distT="114300" distB="114300" distL="114300" distR="114300" wp14:anchorId="69F60814" wp14:editId="1EA0D45E">
-            <wp:extent cx="5943600" cy="4013200"/>
-            <wp:effectExtent l="0" t="0" r="0" b="0"/>
-            <wp:docPr id="2" name="image1.png"/>
-            <wp:cNvGraphicFramePr/>
-            <a:graphic xmlns:a="http://schemas.openxmlformats.org/drawingml/2006/main">
-              <a:graphicData uri="http://schemas.openxmlformats.org/drawingml/2006/picture">
-                <pic:pic xmlns:pic="http://schemas.openxmlformats.org/drawingml/2006/picture">
-                  <pic:nvPicPr>
-                    <pic:cNvPr id="0" name="image1.png"/>
-                    <pic:cNvPicPr preferRelativeResize="0"/>
-                  </pic:nvPicPr>
-                  <pic:blipFill>
-                    <a:blip r:embed="rId9"/>
-                    <a:srcRect/>
-                    <a:stretch>
-                      <a:fillRect/>
-                    </a:stretch>
-                  </pic:blipFill>
-                  <pic:spPr>
-                    <a:xfrm>
-                      <a:off x="0" y="0"/>
-                      <a:ext cx="5943600" cy="4013200"/>
-                    </a:xfrm>
-                    <a:prstGeom prst="rect">
-                      <a:avLst/>
-                    </a:prstGeom>
-                    <a:ln/>
-                  </pic:spPr>
-                </pic:pic>
-              </a:graphicData>
-            </a:graphic>
-          </wp:inline>
-        </w:drawing>
+        <w:br w:type="page"/>
       </w:r>
     </w:p>
-    <w:p/>
-    <w:p/>
     <w:p>
       <w:pPr>
         <w:pStyle w:val="Heading1"/>
       </w:pPr>
-      <w:bookmarkStart w:id="5" w:name="_judss7j1p277" w:colFirst="0" w:colLast="0"/>
-      <w:bookmarkEnd w:id="5"/>
-    </w:p>
-    <w:p>
-      <w:pPr>
-        <w:pStyle w:val="Heading1"/>
-      </w:pPr>
-      <w:bookmarkStart w:id="6" w:name="_3hjoy9pa5w7l" w:colFirst="0" w:colLast="0"/>
-      <w:bookmarkEnd w:id="6"/>
-    </w:p>
-    <w:p>
-      <w:pPr>
-        <w:pStyle w:val="Heading1"/>
-      </w:pPr>
-      <w:bookmarkStart w:id="7" w:name="_ayulb8g6hxz3" w:colFirst="0" w:colLast="0"/>
-      <w:bookmarkEnd w:id="7"/>
-    </w:p>
-    <w:p/>
-    <w:p/>
-    <w:p/>
-    <w:p/>
-    <w:p/>
-    <w:p/>
-    <w:p/>
-    <w:p>
-      <w:pPr>
-        <w:pStyle w:val="Heading1"/>
-      </w:pPr>
-      <w:bookmarkStart w:id="8" w:name="_5mk8df3co23i" w:colFirst="0" w:colLast="0"/>
-      <w:bookmarkEnd w:id="8"/>
       <w:r>
         <w:lastRenderedPageBreak/>
         <w:t>Use Case Description:</w:t>
@@ -6161,8 +6088,8 @@
       <w:pPr>
         <w:pStyle w:val="Heading2"/>
       </w:pPr>
-      <w:bookmarkStart w:id="9" w:name="_jd7dcte7cdou" w:colFirst="0" w:colLast="0"/>
-      <w:bookmarkEnd w:id="9"/>
+      <w:bookmarkStart w:id="11" w:name="_jd7dcte7cdou" w:colFirst="0" w:colLast="0"/>
+      <w:bookmarkEnd w:id="11"/>
       <w:r>
         <w:t>1: User Register:</w:t>
       </w:r>
@@ -6742,8 +6669,8 @@
       <w:pPr>
         <w:pStyle w:val="Heading2"/>
       </w:pPr>
-      <w:bookmarkStart w:id="10" w:name="_p81mn9ho8evh" w:colFirst="0" w:colLast="0"/>
-      <w:bookmarkEnd w:id="10"/>
+      <w:bookmarkStart w:id="12" w:name="_p81mn9ho8evh" w:colFirst="0" w:colLast="0"/>
+      <w:bookmarkEnd w:id="12"/>
       <w:r>
         <w:t>2: User Login</w:t>
       </w:r>
@@ -7402,8 +7329,8 @@
         <w:pStyle w:val="Heading2"/>
         <w:spacing w:after="240"/>
       </w:pPr>
-      <w:bookmarkStart w:id="11" w:name="_9f2j1if0n789" w:colFirst="0" w:colLast="0"/>
-      <w:bookmarkEnd w:id="11"/>
+      <w:bookmarkStart w:id="13" w:name="_9f2j1if0n789" w:colFirst="0" w:colLast="0"/>
+      <w:bookmarkEnd w:id="13"/>
       <w:r>
         <w:lastRenderedPageBreak/>
         <w:t>3: User Reset Password:</w:t>
@@ -8384,8 +8311,8 @@
       <w:pPr>
         <w:pStyle w:val="Heading2"/>
       </w:pPr>
-      <w:bookmarkStart w:id="12" w:name="_weayk2mz7jtf" w:colFirst="0" w:colLast="0"/>
-      <w:bookmarkEnd w:id="12"/>
+      <w:bookmarkStart w:id="14" w:name="_weayk2mz7jtf" w:colFirst="0" w:colLast="0"/>
+      <w:bookmarkEnd w:id="14"/>
       <w:r>
         <w:t xml:space="preserve">4: Student Enroll in Course: </w:t>
       </w:r>
@@ -9152,8 +9079,8 @@
       <w:pPr>
         <w:pStyle w:val="Heading2"/>
       </w:pPr>
-      <w:bookmarkStart w:id="13" w:name="_1n3gb1jk39qi" w:colFirst="0" w:colLast="0"/>
-      <w:bookmarkEnd w:id="13"/>
+      <w:bookmarkStart w:id="15" w:name="_1n3gb1jk39qi" w:colFirst="0" w:colLast="0"/>
+      <w:bookmarkEnd w:id="15"/>
       <w:r>
         <w:lastRenderedPageBreak/>
         <w:t xml:space="preserve">5: Teacher Add Assignment: </w:t>
@@ -9834,8 +9761,8 @@
         <w:pStyle w:val="Heading2"/>
         <w:spacing w:after="240"/>
       </w:pPr>
-      <w:bookmarkStart w:id="14" w:name="_5blyusvemmor" w:colFirst="0" w:colLast="0"/>
-      <w:bookmarkEnd w:id="14"/>
+      <w:bookmarkStart w:id="16" w:name="_5blyusvemmor" w:colFirst="0" w:colLast="0"/>
+      <w:bookmarkEnd w:id="16"/>
       <w:r>
         <w:lastRenderedPageBreak/>
         <w:t>6: Student Submit Assignment:</w:t>
@@ -10615,8 +10542,8 @@
       <w:pPr>
         <w:pStyle w:val="Heading2"/>
       </w:pPr>
-      <w:bookmarkStart w:id="15" w:name="_6c0j3tfybjjr" w:colFirst="0" w:colLast="0"/>
-      <w:bookmarkEnd w:id="15"/>
+      <w:bookmarkStart w:id="17" w:name="_6c0j3tfybjjr" w:colFirst="0" w:colLast="0"/>
+      <w:bookmarkEnd w:id="17"/>
       <w:r>
         <w:t xml:space="preserve">7: Student Check Progress: </w:t>
       </w:r>
@@ -11325,8 +11252,8 @@
       <w:pPr>
         <w:pStyle w:val="Heading2"/>
       </w:pPr>
-      <w:bookmarkStart w:id="16" w:name="_llvswr4i03l2" w:colFirst="0" w:colLast="0"/>
-      <w:bookmarkEnd w:id="16"/>
+      <w:bookmarkStart w:id="18" w:name="_llvswr4i03l2" w:colFirst="0" w:colLast="0"/>
+      <w:bookmarkEnd w:id="18"/>
       <w:r>
         <w:t>8: Student Label and Categorization/Platform Organization:</w:t>
       </w:r>
@@ -12016,8 +11943,8 @@
       <w:pPr>
         <w:pStyle w:val="Heading2"/>
       </w:pPr>
-      <w:bookmarkStart w:id="17" w:name="_cyazao8nw57" w:colFirst="0" w:colLast="0"/>
-      <w:bookmarkEnd w:id="17"/>
+      <w:bookmarkStart w:id="19" w:name="_cyazao8nw57" w:colFirst="0" w:colLast="0"/>
+      <w:bookmarkEnd w:id="19"/>
       <w:r>
         <w:lastRenderedPageBreak/>
         <w:t>9: Admin Creates Enrollment Option:</w:t>
@@ -12665,8 +12592,8 @@
         <w:pStyle w:val="Heading2"/>
         <w:spacing w:after="240"/>
       </w:pPr>
-      <w:bookmarkStart w:id="18" w:name="_ol9pznlftqi0" w:colFirst="0" w:colLast="0"/>
-      <w:bookmarkEnd w:id="18"/>
+      <w:bookmarkStart w:id="20" w:name="_ol9pznlftqi0" w:colFirst="0" w:colLast="0"/>
+      <w:bookmarkEnd w:id="20"/>
       <w:r>
         <w:rPr>
           <w:b/>
@@ -13318,8 +13245,8 @@
         <w:pStyle w:val="Heading2"/>
         <w:spacing w:after="240"/>
       </w:pPr>
-      <w:bookmarkStart w:id="19" w:name="_50mdg384i81o" w:colFirst="0" w:colLast="0"/>
-      <w:bookmarkEnd w:id="19"/>
+      <w:bookmarkStart w:id="21" w:name="_50mdg384i81o" w:colFirst="0" w:colLast="0"/>
+      <w:bookmarkEnd w:id="21"/>
       <w:r>
         <w:t xml:space="preserve">11: Teacher Add Quiz: </w:t>
       </w:r>
@@ -14150,8 +14077,8 @@
         <w:pStyle w:val="Heading2"/>
         <w:spacing w:after="240"/>
       </w:pPr>
-      <w:bookmarkStart w:id="20" w:name="_57e3xl1gg9le" w:colFirst="0" w:colLast="0"/>
-      <w:bookmarkEnd w:id="20"/>
+      <w:bookmarkStart w:id="22" w:name="_57e3xl1gg9le" w:colFirst="0" w:colLast="0"/>
+      <w:bookmarkEnd w:id="22"/>
       <w:r>
         <w:rPr>
           <w:b/>
@@ -14923,15 +14850,15 @@
       <w:pPr>
         <w:pStyle w:val="Heading2"/>
       </w:pPr>
-      <w:bookmarkStart w:id="21" w:name="_1aw16i33a34" w:colFirst="0" w:colLast="0"/>
-      <w:bookmarkEnd w:id="21"/>
+      <w:bookmarkStart w:id="23" w:name="_1aw16i33a34" w:colFirst="0" w:colLast="0"/>
+      <w:bookmarkEnd w:id="23"/>
     </w:p>
     <w:p>
       <w:pPr>
         <w:pStyle w:val="Heading2"/>
       </w:pPr>
-      <w:bookmarkStart w:id="22" w:name="_5vquinbt2uoa" w:colFirst="0" w:colLast="0"/>
-      <w:bookmarkEnd w:id="22"/>
+      <w:bookmarkStart w:id="24" w:name="_5vquinbt2uoa" w:colFirst="0" w:colLast="0"/>
+      <w:bookmarkEnd w:id="24"/>
       <w:r>
         <w:t xml:space="preserve">13: Teacher Integrate YouTube Video </w:t>
       </w:r>
@@ -15640,8 +15567,8 @@
       <w:pPr>
         <w:pStyle w:val="Heading2"/>
       </w:pPr>
-      <w:bookmarkStart w:id="23" w:name="_dqsh1q4ebbmd" w:colFirst="0" w:colLast="0"/>
-      <w:bookmarkEnd w:id="23"/>
+      <w:bookmarkStart w:id="25" w:name="_dqsh1q4ebbmd" w:colFirst="0" w:colLast="0"/>
+      <w:bookmarkEnd w:id="25"/>
       <w:r>
         <w:lastRenderedPageBreak/>
         <w:t>14: User Access Settings</w:t>
@@ -16363,8 +16290,8 @@
       <w:pPr>
         <w:pStyle w:val="Heading2"/>
       </w:pPr>
-      <w:bookmarkStart w:id="24" w:name="_ybmiuito9by9" w:colFirst="0" w:colLast="0"/>
-      <w:bookmarkEnd w:id="24"/>
+      <w:bookmarkStart w:id="26" w:name="_ybmiuito9by9" w:colFirst="0" w:colLast="0"/>
+      <w:bookmarkEnd w:id="26"/>
       <w:r>
         <w:t xml:space="preserve">15: Feedback Mechanisms </w:t>
       </w:r>
@@ -17026,8 +16953,8 @@
       <w:pPr>
         <w:pStyle w:val="Heading2"/>
       </w:pPr>
-      <w:bookmarkStart w:id="25" w:name="_vv7t38g7f5zi" w:colFirst="0" w:colLast="0"/>
-      <w:bookmarkEnd w:id="25"/>
+      <w:bookmarkStart w:id="27" w:name="_vv7t38g7f5zi" w:colFirst="0" w:colLast="0"/>
+      <w:bookmarkEnd w:id="27"/>
       <w:r>
         <w:t xml:space="preserve">16: Assessment Tools/Teacher Dashboard </w:t>
       </w:r>
@@ -17748,8 +17675,8 @@
       <w:pPr>
         <w:pStyle w:val="Heading2"/>
       </w:pPr>
-      <w:bookmarkStart w:id="26" w:name="_66qhb4pjmy6" w:colFirst="0" w:colLast="0"/>
-      <w:bookmarkEnd w:id="26"/>
+      <w:bookmarkStart w:id="28" w:name="_66qhb4pjmy6" w:colFirst="0" w:colLast="0"/>
+      <w:bookmarkEnd w:id="28"/>
       <w:r>
         <w:t xml:space="preserve">17: Student Download Materials  </w:t>
       </w:r>
@@ -18516,8 +18443,8 @@
       <w:pPr>
         <w:pStyle w:val="Heading2"/>
       </w:pPr>
-      <w:bookmarkStart w:id="27" w:name="_wkchtautmart" w:colFirst="0" w:colLast="0"/>
-      <w:bookmarkEnd w:id="27"/>
+      <w:bookmarkStart w:id="29" w:name="_wkchtautmart" w:colFirst="0" w:colLast="0"/>
+      <w:bookmarkEnd w:id="29"/>
       <w:r>
         <w:t>18: Admin Add User</w:t>
       </w:r>
@@ -19226,8 +19153,8 @@
       <w:pPr>
         <w:pStyle w:val="Heading2"/>
       </w:pPr>
-      <w:bookmarkStart w:id="28" w:name="_r6njj366gs8d" w:colFirst="0" w:colLast="0"/>
-      <w:bookmarkEnd w:id="28"/>
+      <w:bookmarkStart w:id="30" w:name="_r6njj366gs8d" w:colFirst="0" w:colLast="0"/>
+      <w:bookmarkEnd w:id="30"/>
       <w:r>
         <w:t>19: Admin Update User Data</w:t>
       </w:r>
@@ -19991,15 +19918,15 @@
       <w:pPr>
         <w:pStyle w:val="Heading2"/>
       </w:pPr>
-      <w:bookmarkStart w:id="29" w:name="_2i1us2u2imez" w:colFirst="0" w:colLast="0"/>
-      <w:bookmarkEnd w:id="29"/>
+      <w:bookmarkStart w:id="31" w:name="_2i1us2u2imez" w:colFirst="0" w:colLast="0"/>
+      <w:bookmarkEnd w:id="31"/>
     </w:p>
     <w:p>
       <w:pPr>
         <w:pStyle w:val="Heading2"/>
       </w:pPr>
-      <w:bookmarkStart w:id="30" w:name="_sokk0jodel6u" w:colFirst="0" w:colLast="0"/>
-      <w:bookmarkEnd w:id="30"/>
+      <w:bookmarkStart w:id="32" w:name="_sokk0jodel6u" w:colFirst="0" w:colLast="0"/>
+      <w:bookmarkEnd w:id="32"/>
       <w:r>
         <w:t>20: Admin Delete User</w:t>
       </w:r>
@@ -20770,8 +20697,8 @@
       <w:pPr>
         <w:pStyle w:val="Heading2"/>
       </w:pPr>
-      <w:bookmarkStart w:id="31" w:name="_z6p65dosy7y8" w:colFirst="0" w:colLast="0"/>
-      <w:bookmarkEnd w:id="31"/>
+      <w:bookmarkStart w:id="33" w:name="_z6p65dosy7y8" w:colFirst="0" w:colLast="0"/>
+      <w:bookmarkEnd w:id="33"/>
       <w:r>
         <w:t xml:space="preserve">21: Admin Add Courses </w:t>
       </w:r>
@@ -21337,8 +21264,8 @@
       <w:pPr>
         <w:pStyle w:val="Heading2"/>
       </w:pPr>
-      <w:bookmarkStart w:id="32" w:name="_kyfe1p1ccgkt" w:colFirst="0" w:colLast="0"/>
-      <w:bookmarkEnd w:id="32"/>
+      <w:bookmarkStart w:id="34" w:name="_kyfe1p1ccgkt" w:colFirst="0" w:colLast="0"/>
+      <w:bookmarkEnd w:id="34"/>
     </w:p>
     <w:p/>
     <w:p/>
@@ -21354,8 +21281,8 @@
           <w:b/>
         </w:rPr>
       </w:pPr>
-      <w:bookmarkStart w:id="33" w:name="_azg7cgjup0ry" w:colFirst="0" w:colLast="0"/>
-      <w:bookmarkEnd w:id="33"/>
+      <w:bookmarkStart w:id="35" w:name="_azg7cgjup0ry" w:colFirst="0" w:colLast="0"/>
+      <w:bookmarkEnd w:id="35"/>
       <w:r>
         <w:t xml:space="preserve">22: Admin Update Courses </w:t>
       </w:r>
@@ -22138,8 +22065,8 @@
       <w:pPr>
         <w:pStyle w:val="Heading2"/>
       </w:pPr>
-      <w:bookmarkStart w:id="34" w:name="_v6getujq5lr8" w:colFirst="0" w:colLast="0"/>
-      <w:bookmarkEnd w:id="34"/>
+      <w:bookmarkStart w:id="36" w:name="_v6getujq5lr8" w:colFirst="0" w:colLast="0"/>
+      <w:bookmarkEnd w:id="36"/>
       <w:r>
         <w:t xml:space="preserve">23: Admin Delete Courses </w:t>
       </w:r>
@@ -22871,9 +22798,9 @@
           <w:b/>
         </w:rPr>
       </w:pPr>
-      <w:commentRangeStart w:id="35"/>
-    </w:p>
-    <w:commentRangeEnd w:id="35"/>
+      <w:commentRangeStart w:id="37"/>
+    </w:p>
+    <w:commentRangeEnd w:id="37"/>
     <w:p>
       <w:pPr>
         <w:rPr>
@@ -22881,7 +22808,7 @@
         </w:rPr>
       </w:pPr>
       <w:r>
-        <w:commentReference w:id="35"/>
+        <w:commentReference w:id="37"/>
       </w:r>
     </w:p>
     <w:p>
@@ -22895,8 +22822,8 @@
       <w:pPr>
         <w:pStyle w:val="Heading2"/>
       </w:pPr>
-      <w:bookmarkStart w:id="36" w:name="_59x058opeab9" w:colFirst="0" w:colLast="0"/>
-      <w:bookmarkEnd w:id="36"/>
+      <w:bookmarkStart w:id="38" w:name="_59x058opeab9" w:colFirst="0" w:colLast="0"/>
+      <w:bookmarkEnd w:id="38"/>
       <w:r>
         <w:br/>
         <w:t>24: Admin Collect Reports and Analytics</w:t>
@@ -23593,15 +23520,15 @@
       <w:pPr>
         <w:pStyle w:val="Heading2"/>
       </w:pPr>
-      <w:bookmarkStart w:id="37" w:name="_ruxr7250tuhe" w:colFirst="0" w:colLast="0"/>
-      <w:bookmarkEnd w:id="37"/>
+      <w:bookmarkStart w:id="39" w:name="_ruxr7250tuhe" w:colFirst="0" w:colLast="0"/>
+      <w:bookmarkEnd w:id="39"/>
     </w:p>
     <w:p>
       <w:pPr>
         <w:pStyle w:val="Heading2"/>
       </w:pPr>
-      <w:bookmarkStart w:id="38" w:name="_91rzlmz1b0e9" w:colFirst="0" w:colLast="0"/>
-      <w:bookmarkEnd w:id="38"/>
+      <w:bookmarkStart w:id="40" w:name="_91rzlmz1b0e9" w:colFirst="0" w:colLast="0"/>
+      <w:bookmarkEnd w:id="40"/>
       <w:r>
         <w:t xml:space="preserve">25: Admin Monitor System Configuration </w:t>
       </w:r>
@@ -24475,8 +24402,8 @@
       <w:pPr>
         <w:pStyle w:val="Heading2"/>
       </w:pPr>
-      <w:bookmarkStart w:id="39" w:name="_a62xj54y9lbo" w:colFirst="0" w:colLast="0"/>
-      <w:bookmarkEnd w:id="39"/>
+      <w:bookmarkStart w:id="41" w:name="_a62xj54y9lbo" w:colFirst="0" w:colLast="0"/>
+      <w:bookmarkEnd w:id="41"/>
       <w:r>
         <w:t>26: Admin Review Ticket</w:t>
       </w:r>
@@ -25219,8 +25146,8 @@
       <w:pPr>
         <w:pStyle w:val="Heading2"/>
       </w:pPr>
-      <w:bookmarkStart w:id="40" w:name="_ellb492cjklp" w:colFirst="0" w:colLast="0"/>
-      <w:bookmarkEnd w:id="40"/>
+      <w:bookmarkStart w:id="42" w:name="_ellb492cjklp" w:colFirst="0" w:colLast="0"/>
+      <w:bookmarkEnd w:id="42"/>
       <w:r>
         <w:t>27: User Open Ticket</w:t>
       </w:r>
@@ -25878,8 +25805,8 @@
         <w:pStyle w:val="Heading2"/>
         <w:spacing w:after="240"/>
       </w:pPr>
-      <w:bookmarkStart w:id="41" w:name="_b88ai22u0yll" w:colFirst="0" w:colLast="0"/>
-      <w:bookmarkEnd w:id="41"/>
+      <w:bookmarkStart w:id="43" w:name="_b88ai22u0yll" w:colFirst="0" w:colLast="0"/>
+      <w:bookmarkEnd w:id="43"/>
       <w:r>
         <w:rPr>
           <w:b/>
@@ -26507,8 +26434,8 @@
         <w:pStyle w:val="Heading2"/>
         <w:spacing w:after="240"/>
       </w:pPr>
-      <w:bookmarkStart w:id="42" w:name="_rc0y5zdcmls7" w:colFirst="0" w:colLast="0"/>
-      <w:bookmarkEnd w:id="42"/>
+      <w:bookmarkStart w:id="44" w:name="_rc0y5zdcmls7" w:colFirst="0" w:colLast="0"/>
+      <w:bookmarkEnd w:id="44"/>
       <w:r>
         <w:rPr>
           <w:b/>
@@ -27292,8 +27219,8 @@
         <w:pStyle w:val="Heading2"/>
         <w:spacing w:after="240"/>
       </w:pPr>
-      <w:bookmarkStart w:id="43" w:name="_gg3harncamay" w:colFirst="0" w:colLast="0"/>
-      <w:bookmarkEnd w:id="43"/>
+      <w:bookmarkStart w:id="45" w:name="_gg3harncamay" w:colFirst="0" w:colLast="0"/>
+      <w:bookmarkEnd w:id="45"/>
       <w:r>
         <w:t>30: Teacher Assign Rules</w:t>
       </w:r>
@@ -27860,7 +27787,7 @@
       </w:pPr>
     </w:p>
     <w:sectPr>
-      <w:headerReference w:type="default" r:id="rId13"/>
+      <w:headerReference w:type="default" r:id="rId14"/>
       <w:pgSz w:w="12240" w:h="15840"/>
       <w:pgMar w:top="1440" w:right="1440" w:bottom="1440" w:left="1440" w:header="720" w:footer="720" w:gutter="0"/>
       <w:pgNumType w:start="1"/>
@@ -27872,7 +27799,7 @@
 
 <file path=word/comments.xml><?xml version="1.0" encoding="utf-8"?>
 <w:comments xmlns:wpc="http://schemas.microsoft.com/office/word/2010/wordprocessingCanvas" xmlns:cx="http://schemas.microsoft.com/office/drawing/2014/chartex" xmlns:cx1="http://schemas.microsoft.com/office/drawing/2015/9/8/chartex" xmlns:cx2="http://schemas.microsoft.com/office/drawing/2015/10/21/chartex" xmlns:cx3="http://schemas.microsoft.com/office/drawing/2016/5/9/chartex" xmlns:cx4="http://schemas.microsoft.com/office/drawing/2016/5/10/chartex" xmlns:cx5="http://schemas.microsoft.com/office/drawing/2016/5/11/chartex" xmlns:cx6="http://schemas.microsoft.com/office/drawing/2016/5/12/chartex" xmlns:cx7="http://schemas.microsoft.com/office/drawing/2016/5/13/chartex" xmlns:cx8="http://schemas.microsoft.com/office/drawing/2016/5/14/chartex" xmlns:mc="http://schemas.openxmlformats.org/markup-compatibility/2006" xmlns:aink="http://schemas.microsoft.com/office/drawing/2016/ink" xmlns:am3d="http://schemas.microsoft.com/office/drawing/2017/model3d" xmlns:o="urn:schemas-microsoft-com:office:office" xmlns:oel="http://schemas.microsoft.com/office/2019/extlst" xmlns:r="http://schemas.openxmlformats.org/officeDocument/2006/relationships" xmlns:m="http://schemas.openxmlformats.org/officeDocument/2006/math" xmlns:v="urn:schemas-microsoft-com:vml" xmlns:wp14="http://schemas.microsoft.com/office/word/2010/wordprocessingDrawing" xmlns:wp="http://schemas.openxmlformats.org/drawingml/2006/wordprocessingDrawing" xmlns:w10="urn:schemas-microsoft-com:office:word" xmlns:w="http://schemas.openxmlformats.org/wordprocessingml/2006/main" xmlns:w14="http://schemas.microsoft.com/office/word/2010/wordml" xmlns:w15="http://schemas.microsoft.com/office/word/2012/wordml" xmlns:w16cex="http://schemas.microsoft.com/office/word/2018/wordml/cex" xmlns:w16cid="http://schemas.microsoft.com/office/word/2016/wordml/cid" xmlns:w16="http://schemas.microsoft.com/office/word/2018/wordml" xmlns:w16du="http://schemas.microsoft.com/office/word/2023/wordml/word16du" xmlns:w16sdtdh="http://schemas.microsoft.com/office/word/2020/wordml/sdtdatahash" xmlns:w16se="http://schemas.microsoft.com/office/word/2015/wordml/symex" xmlns:wpg="http://schemas.microsoft.com/office/word/2010/wordprocessingGroup" xmlns:wpi="http://schemas.microsoft.com/office/word/2010/wordprocessingInk" xmlns:wne="http://schemas.microsoft.com/office/word/2006/wordml" xmlns:wps="http://schemas.microsoft.com/office/word/2010/wordprocessingShape" mc:Ignorable="w14 w15 w16se w16cid w16 w16cex w16sdtdh w16du wp14">
-  <w:comment w:id="35" w:author="Ahmed Mohamed Fayek" w:date="2023-11-09T16:03:00Z" w:initials="">
+  <w:comment w:id="37" w:author="Ahmed Mohamed Fayek" w:date="2023-11-09T16:03:00Z" w:initials="">
     <w:p>
       <w:pPr>
         <w:widowControl w:val="0"/>

</xml_diff>